<commit_message>
updated project content wording
</commit_message>
<xml_diff>
--- a/Portfolio Assets.docx
+++ b/Portfolio Assets.docx
@@ -2987,17 +2987,21 @@
     </w:p>
     <w:p>
       <w:pPr>
-        <w:numPr>
-          <w:ilvl w:val="0"/>
-          <w:numId w:val="11"/>
-        </w:numPr>
         <w:shd w:val="clear" w:color="auto" w:fill="FFFFFF"/>
         <w:spacing w:before="120" w:after="120"/>
-        <w:rPr>
-          <w:rFonts w:ascii="Poppins" w:hAnsi="Poppins" w:cs="Poppins"/>
-          <w:color w:val="151414"/>
-        </w:rPr>
-      </w:pPr>
+        <w:ind w:left="720"/>
+        <w:rPr>
+          <w:rFonts w:ascii="Poppins" w:hAnsi="Poppins" w:cs="Poppins"/>
+          <w:color w:val="151414"/>
+        </w:rPr>
+      </w:pPr>
+      <w:r>
+        <w:rPr>
+          <w:rFonts w:ascii="Poppins" w:hAnsi="Poppins" w:cs="Poppins"/>
+          <w:color w:val="151414"/>
+        </w:rPr>
+        <w:br/>
+      </w:r>
       <w:r>
         <w:rPr>
           <w:rFonts w:ascii="Poppins" w:hAnsi="Poppins" w:cs="Poppins"/>
@@ -3227,75 +3231,6 @@
     <w:p>
       <w:pPr>
         <w:shd w:val="clear" w:color="auto" w:fill="FFFFFF"/>
-        <w:spacing w:before="100" w:beforeAutospacing="1" w:after="100" w:afterAutospacing="1"/>
-        <w:outlineLvl w:val="3"/>
-        <w:rPr>
-          <w:rFonts w:ascii="Poppins" w:eastAsia="Times New Roman" w:hAnsi="Poppins" w:cs="Poppins"/>
-          <w:color w:val="151414"/>
-        </w:rPr>
-      </w:pPr>
-      <w:r>
-        <w:rPr>
-          <w:rFonts w:ascii="Poppins" w:eastAsia="Times New Roman" w:hAnsi="Poppins" w:cs="Poppins"/>
-          <w:b/>
-          <w:bCs/>
-          <w:color w:val="151414"/>
-        </w:rPr>
-        <w:t xml:space="preserve">I wanted all users to feel welcome. </w:t>
-      </w:r>
-    </w:p>
-    <w:p>
-      <w:pPr>
-        <w:shd w:val="clear" w:color="auto" w:fill="FFFFFF"/>
-        <w:spacing w:before="100" w:beforeAutospacing="1" w:after="100" w:afterAutospacing="1"/>
-        <w:rPr>
-          <w:rFonts w:ascii="Poppins" w:eastAsia="Times New Roman" w:hAnsi="Poppins" w:cs="Poppins"/>
-          <w:color w:val="151414"/>
-        </w:rPr>
-      </w:pPr>
-      <w:r>
-        <w:rPr>
-          <w:rFonts w:ascii="Poppins" w:eastAsia="Times New Roman" w:hAnsi="Poppins" w:cs="Poppins"/>
-          <w:color w:val="151414"/>
-        </w:rPr>
-        <w:t xml:space="preserve">I incorporated a section that describes common </w:t>
-      </w:r>
-      <w:proofErr w:type="gramStart"/>
-      <w:r>
-        <w:rPr>
-          <w:rFonts w:ascii="Poppins" w:eastAsia="Times New Roman" w:hAnsi="Poppins" w:cs="Poppins"/>
-          <w:color w:val="151414"/>
-        </w:rPr>
-        <w:t>users</w:t>
-      </w:r>
-      <w:proofErr w:type="gramEnd"/>
-      <w:r>
-        <w:rPr>
-          <w:rFonts w:ascii="Poppins" w:eastAsia="Times New Roman" w:hAnsi="Poppins" w:cs="Poppins"/>
-          <w:color w:val="151414"/>
-        </w:rPr>
-        <w:t xml:space="preserve"> types to </w:t>
-      </w:r>
-      <w:r>
-        <w:rPr>
-          <w:rFonts w:ascii="Poppins" w:eastAsia="Times New Roman" w:hAnsi="Poppins" w:cs="Poppins"/>
-          <w:b/>
-          <w:bCs/>
-          <w:color w:val="151414"/>
-        </w:rPr>
-        <w:t>helps the user feel confident</w:t>
-      </w:r>
-      <w:r>
-        <w:rPr>
-          <w:rFonts w:ascii="Poppins" w:eastAsia="Times New Roman" w:hAnsi="Poppins" w:cs="Poppins"/>
-          <w:color w:val="151414"/>
-        </w:rPr>
-        <w:t xml:space="preserve"> they are in the right place no matter the reason they are reaching out for help. </w:t>
-      </w:r>
-    </w:p>
-    <w:p>
-      <w:pPr>
-        <w:shd w:val="clear" w:color="auto" w:fill="FFFFFF"/>
         <w:rPr>
           <w:rFonts w:ascii="Poppins" w:eastAsia="Times New Roman" w:hAnsi="Poppins" w:cs="Poppins"/>
           <w:color w:val="151414"/>
@@ -3351,17 +3286,15 @@
           <w:rFonts w:ascii="Poppins" w:eastAsia="Times New Roman" w:hAnsi="Poppins" w:cs="Poppins"/>
           <w:color w:val="151414"/>
         </w:rPr>
-        <w:t xml:space="preserve"> is that when users seek Spiritual Direction services they are often in a low point in </w:t>
-      </w:r>
-      <w:proofErr w:type="gramStart"/>
-      <w:r>
-        <w:rPr>
-          <w:rFonts w:ascii="Poppins" w:eastAsia="Times New Roman" w:hAnsi="Poppins" w:cs="Poppins"/>
-          <w:color w:val="151414"/>
-        </w:rPr>
-        <w:t>life</w:t>
-      </w:r>
-      <w:proofErr w:type="gramEnd"/>
+        <w:t xml:space="preserve"> is that when users seek Spiritual Direction services they are often in a low point in life</w:t>
+      </w:r>
+      <w:r>
+        <w:rPr>
+          <w:rFonts w:ascii="Poppins" w:eastAsia="Times New Roman" w:hAnsi="Poppins" w:cs="Poppins"/>
+          <w:color w:val="151414"/>
+        </w:rPr>
+        <w:t>,</w:t>
+      </w:r>
       <w:r>
         <w:rPr>
           <w:rFonts w:ascii="Poppins" w:eastAsia="Times New Roman" w:hAnsi="Poppins" w:cs="Poppins"/>
@@ -3386,7 +3319,7 @@
           <w:bCs/>
           <w:color w:val="151414"/>
         </w:rPr>
-        <w:t>Interview Insights:</w:t>
+        <w:t>Users needed the website to convey these opposing user needs:</w:t>
       </w:r>
     </w:p>
     <w:p>
@@ -3407,7 +3340,21 @@
           <w:rFonts w:ascii="Poppins" w:eastAsia="Times New Roman" w:hAnsi="Poppins" w:cs="Poppins"/>
           <w:color w:val="151414"/>
         </w:rPr>
-        <w:t>Users want to grow their relationship with Spirituality</w:t>
+        <w:t xml:space="preserve">Users </w:t>
+      </w:r>
+      <w:r>
+        <w:rPr>
+          <w:rFonts w:ascii="Poppins" w:eastAsia="Times New Roman" w:hAnsi="Poppins" w:cs="Poppins"/>
+          <w:color w:val="151414"/>
+        </w:rPr>
+        <w:t xml:space="preserve">may want </w:t>
+      </w:r>
+      <w:r>
+        <w:rPr>
+          <w:rFonts w:ascii="Poppins" w:eastAsia="Times New Roman" w:hAnsi="Poppins" w:cs="Poppins"/>
+          <w:color w:val="151414"/>
+        </w:rPr>
+        <w:t>to grow their relationship with Spirituality</w:t>
       </w:r>
     </w:p>
     <w:p>
@@ -3483,6 +3430,13 @@
           <w:szCs w:val="28"/>
         </w:rPr>
       </w:pPr>
+      <w:r>
+        <w:rPr>
+          <w:rFonts w:ascii="Poppins" w:eastAsia="Times New Roman" w:hAnsi="Poppins" w:cs="Poppins"/>
+          <w:color w:val="151414"/>
+        </w:rPr>
+        <w:t xml:space="preserve">Building user types or personas into the site, gives users a starting point to know they are in the right place even though the reasons that brought them to spiritual direction may be vast and varied. </w:t>
+      </w:r>
     </w:p>
     <w:p>
       <w:pPr>
@@ -3582,7 +3536,6 @@
           <w:rFonts w:ascii="Poppins" w:eastAsia="Times New Roman" w:hAnsi="Poppins" w:cs="Poppins"/>
           <w:color w:val="151414"/>
         </w:rPr>
-        <w:lastRenderedPageBreak/>
         <w:t xml:space="preserve">What to expect from the </w:t>
       </w:r>
       <w:proofErr w:type="gramStart"/>
@@ -3630,6 +3583,7 @@
           <w:rFonts w:ascii="Poppins" w:eastAsia="Times New Roman" w:hAnsi="Poppins" w:cs="Poppins"/>
           <w:color w:val="151414"/>
         </w:rPr>
+        <w:lastRenderedPageBreak/>
         <w:t xml:space="preserve">Including the user flow removes the </w:t>
       </w:r>
       <w:r>
@@ -3971,7 +3925,6 @@
           <w:sz w:val="36"/>
           <w:szCs w:val="36"/>
         </w:rPr>
-        <w:lastRenderedPageBreak/>
         <w:t xml:space="preserve">Project 3- Becoming Counseling </w:t>
       </w:r>
     </w:p>
@@ -3997,6 +3950,7 @@
           <w:sz w:val="28"/>
           <w:szCs w:val="28"/>
         </w:rPr>
+        <w:lastRenderedPageBreak/>
         <w:t>My Process</w:t>
       </w:r>
     </w:p>
@@ -4233,7 +4187,6 @@
           <w:sz w:val="28"/>
           <w:szCs w:val="28"/>
         </w:rPr>
-        <w:lastRenderedPageBreak/>
         <w:t>Research</w:t>
       </w:r>
     </w:p>
@@ -4255,6 +4208,7 @@
           <w:rFonts w:ascii="Poppins" w:eastAsia="Times New Roman" w:hAnsi="Poppins" w:cs="Poppins"/>
           <w:color w:val="151414"/>
         </w:rPr>
+        <w:lastRenderedPageBreak/>
         <w:t xml:space="preserve">As Project Lead, I needed to rapidly shift The Becoming Counseling’s website to be on par with main contenders on the national tele-health therapy market. </w:t>
       </w:r>
     </w:p>
@@ -4657,7 +4611,6 @@
           <w:rFonts w:ascii="Poppins" w:eastAsia="Times New Roman" w:hAnsi="Poppins" w:cs="Poppins"/>
           <w:color w:val="151414"/>
         </w:rPr>
-        <w:lastRenderedPageBreak/>
         <w:t xml:space="preserve">Widening services to include coaching </w:t>
       </w:r>
     </w:p>
@@ -4686,6 +4639,7 @@
           <w:rFonts w:ascii="Poppins" w:eastAsia="Times New Roman" w:hAnsi="Poppins" w:cs="Poppins"/>
           <w:color w:val="151414"/>
         </w:rPr>
+        <w:lastRenderedPageBreak/>
         <w:t xml:space="preserve">Users needed a way to immediately understand who The Becoming is and what services they offer, but the original design was vague and didn’t speak to users directly. </w:t>
       </w:r>
     </w:p>
@@ -5035,8 +4989,15 @@
           <w:rFonts w:ascii="Poppins" w:eastAsia="Times New Roman" w:hAnsi="Poppins" w:cs="Poppins"/>
           <w:color w:val="151414"/>
         </w:rPr>
+        <w:t xml:space="preserve">The main CTA on the site header originally said, “now seeing clients via Telehealth,” to mark a shift from in-person services only. I went through </w:t>
+      </w:r>
+      <w:r>
+        <w:rPr>
+          <w:rFonts w:ascii="Poppins" w:eastAsia="Times New Roman" w:hAnsi="Poppins" w:cs="Poppins"/>
+          <w:color w:val="151414"/>
+        </w:rPr>
         <w:lastRenderedPageBreak/>
-        <w:t xml:space="preserve">The main CTA on the site header originally said, “now seeing clients via Telehealth,” to mark a shift from in-person services only. I went through a few iterations of sayings that would flow in tandem to our new tagline to help eager users know immediately who we serve and chose, </w:t>
+        <w:t xml:space="preserve">a few iterations of sayings that would flow in tandem to our new tagline to help eager users know immediately who we serve and chose, </w:t>
       </w:r>
       <w:r>
         <w:rPr>
@@ -9089,6 +9050,17 @@
       <w:iCs/>
     </w:rPr>
   </w:style>
+  <w:style w:type="paragraph" w:styleId="ListParagraph">
+    <w:name w:val="List Paragraph"/>
+    <w:basedOn w:val="Normal"/>
+    <w:uiPriority w:val="34"/>
+    <w:qFormat/>
+    <w:rsid w:val="004626F2"/>
+    <w:pPr>
+      <w:ind w:left="720"/>
+      <w:contextualSpacing/>
+    </w:pPr>
+  </w:style>
 </w:styles>
 </file>
 

</xml_diff>

<commit_message>
added poppins font family
</commit_message>
<xml_diff>
--- a/Portfolio Assets.docx
+++ b/Portfolio Assets.docx
@@ -1580,6 +1580,13 @@
           <w:color w:val="151414"/>
         </w:rPr>
       </w:pPr>
+      <w:r>
+        <w:rPr>
+          <w:rFonts w:ascii="Poppins" w:eastAsia="Times New Roman" w:hAnsi="Poppins" w:cs="Poppins"/>
+          <w:color w:val="151414"/>
+        </w:rPr>
+        <w:t xml:space="preserve">Feasible </w:t>
+      </w:r>
     </w:p>
     <w:p>
       <w:pPr>
@@ -4214,12 +4221,9 @@
     </w:p>
     <w:p>
       <w:pPr>
-        <w:numPr>
-          <w:ilvl w:val="0"/>
-          <w:numId w:val="16"/>
-        </w:numPr>
         <w:shd w:val="clear" w:color="auto" w:fill="FFFFFF"/>
         <w:spacing w:before="120" w:after="120"/>
+        <w:ind w:left="360"/>
         <w:rPr>
           <w:rFonts w:ascii="Poppins" w:eastAsia="Times New Roman" w:hAnsi="Poppins" w:cs="Poppins"/>
           <w:color w:val="151414"/>
@@ -4251,12 +4255,9 @@
     </w:p>
     <w:p>
       <w:pPr>
-        <w:numPr>
-          <w:ilvl w:val="0"/>
-          <w:numId w:val="16"/>
-        </w:numPr>
         <w:shd w:val="clear" w:color="auto" w:fill="FFFFFF"/>
         <w:spacing w:before="120" w:after="120"/>
+        <w:ind w:left="360"/>
         <w:rPr>
           <w:rFonts w:ascii="Poppins" w:eastAsia="Times New Roman" w:hAnsi="Poppins" w:cs="Poppins"/>
           <w:color w:val="151414"/>
@@ -4288,12 +4289,9 @@
     </w:p>
     <w:p>
       <w:pPr>
-        <w:numPr>
-          <w:ilvl w:val="0"/>
-          <w:numId w:val="16"/>
-        </w:numPr>
         <w:shd w:val="clear" w:color="auto" w:fill="FFFFFF"/>
         <w:spacing w:before="120" w:after="120"/>
+        <w:ind w:left="360"/>
         <w:rPr>
           <w:rFonts w:ascii="Poppins" w:eastAsia="Times New Roman" w:hAnsi="Poppins" w:cs="Poppins"/>
           <w:color w:val="151414"/>
@@ -4309,12 +4307,9 @@
     </w:p>
     <w:p>
       <w:pPr>
-        <w:numPr>
-          <w:ilvl w:val="0"/>
-          <w:numId w:val="16"/>
-        </w:numPr>
         <w:shd w:val="clear" w:color="auto" w:fill="FFFFFF"/>
         <w:spacing w:before="120" w:after="120"/>
+        <w:ind w:left="360"/>
         <w:rPr>
           <w:rFonts w:ascii="Poppins" w:eastAsia="Times New Roman" w:hAnsi="Poppins" w:cs="Poppins"/>
           <w:color w:val="151414"/>
@@ -4346,12 +4341,9 @@
     </w:p>
     <w:p>
       <w:pPr>
-        <w:numPr>
-          <w:ilvl w:val="0"/>
-          <w:numId w:val="16"/>
-        </w:numPr>
         <w:shd w:val="clear" w:color="auto" w:fill="FFFFFF"/>
         <w:spacing w:before="120" w:after="120"/>
+        <w:ind w:left="360"/>
         <w:rPr>
           <w:rFonts w:ascii="Poppins" w:eastAsia="Times New Roman" w:hAnsi="Poppins" w:cs="Poppins"/>
           <w:color w:val="151414"/>

</xml_diff>